<commit_message>
fixed tracking for donation
</commit_message>
<xml_diff>
--- a/filesUploads/Admin.docx
+++ b/filesUploads/Admin.docx
@@ -3,13 +3,16 @@
 <w:document xmlns:wpc="http://schemas.microsoft.com/office/word/2010/wordprocessingCanvas" xmlns:mc="http://schemas.openxmlformats.org/markup-compatibility/2006" xmlns:o="urn:schemas-microsoft-com:office:office" xmlns:r="http://schemas.openxmlformats.org/officeDocument/2006/relationships" xmlns:m="http://schemas.openxmlformats.org/officeDocument/2006/math" xmlns:v="urn:schemas-microsoft-com:vml" xmlns:wp14="http://schemas.microsoft.com/office/word/2010/wordprocessingDrawing" xmlns:wp="http://schemas.openxmlformats.org/drawingml/2006/wordprocessingDrawing" xmlns:w10="urn:schemas-microsoft-com:office:word" xmlns:w="http://schemas.openxmlformats.org/wordprocessingml/2006/main" xmlns:w14="http://schemas.microsoft.com/office/word/2010/wordml" xmlns:w15="http://schemas.microsoft.com/office/word/2012/wordml" xmlns:wpg="http://schemas.microsoft.com/office/word/2010/wordprocessingGroup" xmlns:wpi="http://schemas.microsoft.com/office/word/2010/wordprocessingInk" xmlns:wne="http://schemas.microsoft.com/office/word/2006/wordml" xmlns:wps="http://schemas.microsoft.com/office/word/2010/wordprocessingShape" mc:Ignorable="w14 w15 wp14">
   <w:body>
     <w:p>
-      <w:r>
-        <w:t xml:space="preserve">Admin – </w:t>
-      </w:r>
-    </w:p>
-    <w:p>
-      <w:r>
-        <w:t>* admin can login to the admin system</w:t>
+      <w:pPr>
+        <w:rPr>
+          <w:noProof/>
+        </w:rPr>
+      </w:pPr>
+      <w:r>
+        <w:rPr>
+          <w:noProof/>
+        </w:rPr>
+        <w:t>Log In sa admin na side</w:t>
       </w:r>
     </w:p>
     <w:p>
@@ -18,10 +21,64 @@
           <w:noProof/>
         </w:rPr>
         <w:drawing>
-          <wp:inline distT="0" distB="0" distL="0" distR="0" wp14:anchorId="22782C63" wp14:editId="37AC7B29">
-            <wp:extent cx="5231728" cy="3534770"/>
-            <wp:effectExtent l="0" t="0" r="7620" b="8890"/>
+          <wp:inline distT="0" distB="0" distL="0" distR="0" wp14:anchorId="35A851C2" wp14:editId="634E67E6">
+            <wp:extent cx="5943600" cy="3243580"/>
+            <wp:effectExtent l="0" t="0" r="0" b="0"/>
             <wp:docPr id="1" name="Picture 1"/>
+            <wp:cNvGraphicFramePr>
+              <a:graphicFrameLocks xmlns:a="http://schemas.openxmlformats.org/drawingml/2006/main" noChangeAspect="1"/>
+            </wp:cNvGraphicFramePr>
+            <a:graphic xmlns:a="http://schemas.openxmlformats.org/drawingml/2006/main">
+              <a:graphicData uri="http://schemas.openxmlformats.org/drawingml/2006/picture">
+                <pic:pic xmlns:pic="http://schemas.openxmlformats.org/drawingml/2006/picture">
+                  <pic:nvPicPr>
+                    <pic:cNvPr id="1" name=""/>
+                    <pic:cNvPicPr/>
+                  </pic:nvPicPr>
+                  <pic:blipFill>
+                    <a:blip r:embed="rId4"/>
+                    <a:stretch>
+                      <a:fillRect/>
+                    </a:stretch>
+                  </pic:blipFill>
+                  <pic:spPr>
+                    <a:xfrm>
+                      <a:off x="0" y="0"/>
+                      <a:ext cx="5943600" cy="3243580"/>
+                    </a:xfrm>
+                    <a:prstGeom prst="rect">
+                      <a:avLst/>
+                    </a:prstGeom>
+                  </pic:spPr>
+                </pic:pic>
+              </a:graphicData>
+            </a:graphic>
+          </wp:inline>
+        </w:drawing>
+      </w:r>
+    </w:p>
+    <w:p>
+      <w:r>
+        <w:t>Admin dashboard</w:t>
+      </w:r>
+    </w:p>
+    <w:p>
+      <w:pPr>
+        <w:rPr>
+          <w:noProof/>
+        </w:rPr>
+      </w:pPr>
+    </w:p>
+    <w:p>
+      <w:r>
+        <w:rPr>
+          <w:noProof/>
+        </w:rPr>
+        <w:drawing>
+          <wp:inline distT="0" distB="0" distL="0" distR="0" wp14:anchorId="50EC72E2" wp14:editId="2DC57C0C">
+            <wp:extent cx="5943600" cy="3564255"/>
+            <wp:effectExtent l="0" t="0" r="0" b="0"/>
+            <wp:docPr id="2" name="Picture 2"/>
             <wp:cNvGraphicFramePr>
               <a:graphicFrameLocks xmlns:a="http://schemas.openxmlformats.org/drawingml/2006/main" noChangeAspect="1"/>
             </wp:cNvGraphicFramePr>
@@ -41,7 +98,7 @@
                   <pic:spPr>
                     <a:xfrm>
                       <a:off x="0" y="0"/>
-                      <a:ext cx="5235674" cy="3537436"/>
+                      <a:ext cx="5943600" cy="3564255"/>
                     </a:xfrm>
                     <a:prstGeom prst="rect">
                       <a:avLst/>
@@ -57,24 +114,22 @@
     <w:p>
       <w:pPr>
         <w:rPr>
-          <w:color w:val="FF0000"/>
+          <w:noProof/>
         </w:rPr>
       </w:pPr>
-      <w:r>
-        <w:rPr>
-          <w:color w:val="FF0000"/>
-        </w:rPr>
-        <w:t>Wla pa ang forgot password sa admin</w:t>
-      </w:r>
-    </w:p>
-    <w:p>
-      <w:r>
-        <w:t>* admin pwede maka register ug organization and another admin</w:t>
-      </w:r>
-    </w:p>
-    <w:p>
-      <w:r>
-        <w:t>* ma display pud ang number of registered donor and organization</w:t>
+    </w:p>
+    <w:p>
+      <w:pPr>
+        <w:rPr>
+          <w:noProof/>
+        </w:rPr>
+      </w:pPr>
+      <w:r>
+        <w:rPr>
+          <w:noProof/>
+        </w:rPr>
+        <w:lastRenderedPageBreak/>
+        <w:t>Donor details</w:t>
       </w:r>
     </w:p>
     <w:p>
@@ -83,10 +138,10 @@
           <w:noProof/>
         </w:rPr>
         <w:drawing>
-          <wp:inline distT="0" distB="0" distL="0" distR="0" wp14:anchorId="19782577" wp14:editId="325B4C1A">
-            <wp:extent cx="4487060" cy="2690798"/>
-            <wp:effectExtent l="0" t="0" r="8890" b="0"/>
-            <wp:docPr id="4" name="Picture 4"/>
+          <wp:inline distT="0" distB="0" distL="0" distR="0" wp14:anchorId="3F3EDABA" wp14:editId="484F5017">
+            <wp:extent cx="5943600" cy="3564255"/>
+            <wp:effectExtent l="0" t="0" r="0" b="0"/>
+            <wp:docPr id="3" name="Picture 3"/>
             <wp:cNvGraphicFramePr>
               <a:graphicFrameLocks xmlns:a="http://schemas.openxmlformats.org/drawingml/2006/main" noChangeAspect="1"/>
             </wp:cNvGraphicFramePr>
@@ -106,7 +161,7 @@
                   <pic:spPr>
                     <a:xfrm>
                       <a:off x="0" y="0"/>
-                      <a:ext cx="4496196" cy="2696277"/>
+                      <a:ext cx="5943600" cy="3564255"/>
                     </a:xfrm>
                     <a:prstGeom prst="rect">
                       <a:avLst/>
@@ -120,22 +175,16 @@
       </w:r>
     </w:p>
     <w:p/>
-    <w:p/>
-    <w:p>
-      <w:r>
-        <w:t>* admin pwede maka register ug organization and another admin</w:t>
-      </w:r>
-    </w:p>
     <w:p>
       <w:r>
         <w:rPr>
           <w:noProof/>
         </w:rPr>
         <w:drawing>
-          <wp:inline distT="0" distB="0" distL="0" distR="0" wp14:anchorId="57518464" wp14:editId="1778BABF">
-            <wp:extent cx="5431809" cy="3257344"/>
-            <wp:effectExtent l="0" t="0" r="0" b="635"/>
-            <wp:docPr id="5" name="Picture 5"/>
+          <wp:inline distT="0" distB="0" distL="0" distR="0" wp14:anchorId="2506B828" wp14:editId="2A3574BD">
+            <wp:extent cx="5943600" cy="3536315"/>
+            <wp:effectExtent l="0" t="0" r="0" b="6985"/>
+            <wp:docPr id="4" name="Picture 4"/>
             <wp:cNvGraphicFramePr>
               <a:graphicFrameLocks xmlns:a="http://schemas.openxmlformats.org/drawingml/2006/main" noChangeAspect="1"/>
             </wp:cNvGraphicFramePr>
@@ -155,7 +204,7 @@
                   <pic:spPr>
                     <a:xfrm>
                       <a:off x="0" y="0"/>
-                      <a:ext cx="5438644" cy="3261443"/>
+                      <a:ext cx="5943600" cy="3536315"/>
                     </a:xfrm>
                     <a:prstGeom prst="rect">
                       <a:avLst/>
@@ -168,19 +217,18 @@
         </w:drawing>
       </w:r>
     </w:p>
-    <w:p>
-      <w:r>
-        <w:t>Display registerd donor and delete donor . Ang update is sa mobile app na</w:t>
-      </w:r>
-      <w:r>
-        <w:rPr>
-          <w:noProof/>
-        </w:rPr>
+    <w:p/>
+    <w:p>
+      <w:r>
+        <w:rPr>
+          <w:noProof/>
+        </w:rPr>
+        <w:lastRenderedPageBreak/>
         <w:drawing>
-          <wp:inline distT="0" distB="0" distL="0" distR="0" wp14:anchorId="4AB19E60" wp14:editId="587EC742">
-            <wp:extent cx="5943600" cy="3387725"/>
-            <wp:effectExtent l="0" t="0" r="0" b="3175"/>
-            <wp:docPr id="6" name="Picture 6"/>
+          <wp:inline distT="0" distB="0" distL="0" distR="0" wp14:anchorId="5D521214" wp14:editId="0AB0B708">
+            <wp:extent cx="5943600" cy="3261995"/>
+            <wp:effectExtent l="0" t="0" r="0" b="0"/>
+            <wp:docPr id="5" name="Picture 5"/>
             <wp:cNvGraphicFramePr>
               <a:graphicFrameLocks xmlns:a="http://schemas.openxmlformats.org/drawingml/2006/main" noChangeAspect="1"/>
             </wp:cNvGraphicFramePr>
@@ -200,7 +248,7 @@
                   <pic:spPr>
                     <a:xfrm>
                       <a:off x="0" y="0"/>
-                      <a:ext cx="5943600" cy="3387725"/>
+                      <a:ext cx="5943600" cy="3261995"/>
                     </a:xfrm>
                     <a:prstGeom prst="rect">
                       <a:avLst/>
@@ -213,20 +261,9 @@
         </w:drawing>
       </w:r>
     </w:p>
-    <w:p/>
-    <w:p/>
-    <w:p>
-      <w:pPr>
-        <w:rPr>
-          <w:noProof/>
-        </w:rPr>
-      </w:pPr>
-      <w:r>
-        <w:rPr>
-          <w:noProof/>
-        </w:rPr>
-        <w:lastRenderedPageBreak/>
-        <w:t>Organization dashboard can add , delete ug edit ang admin</w:t>
+    <w:p>
+      <w:r>
+        <w:t xml:space="preserve">Users list </w:t>
       </w:r>
     </w:p>
     <w:p>
@@ -235,10 +272,10 @@
           <w:noProof/>
         </w:rPr>
         <w:drawing>
-          <wp:inline distT="0" distB="0" distL="0" distR="0" wp14:anchorId="3CDBE384" wp14:editId="7DCCAB63">
-            <wp:extent cx="5943600" cy="3564255"/>
+          <wp:inline distT="0" distB="0" distL="0" distR="0" wp14:anchorId="107AE586" wp14:editId="0CA8D4BB">
+            <wp:extent cx="5943600" cy="3303905"/>
             <wp:effectExtent l="0" t="0" r="0" b="0"/>
-            <wp:docPr id="7" name="Picture 7"/>
+            <wp:docPr id="6" name="Picture 6"/>
             <wp:cNvGraphicFramePr>
               <a:graphicFrameLocks xmlns:a="http://schemas.openxmlformats.org/drawingml/2006/main" noChangeAspect="1"/>
             </wp:cNvGraphicFramePr>
@@ -258,7 +295,7 @@
                   <pic:spPr>
                     <a:xfrm>
                       <a:off x="0" y="0"/>
-                      <a:ext cx="5943600" cy="3564255"/>
+                      <a:ext cx="5943600" cy="3303905"/>
                     </a:xfrm>
                     <a:prstGeom prst="rect">
                       <a:avLst/>
@@ -271,18 +308,22 @@
         </w:drawing>
       </w:r>
     </w:p>
-    <w:p>
-      <w:r>
-        <w:t xml:space="preserve">Registration form sa organization ang red na circle kai </w:t>
-      </w:r>
-      <w:r>
-        <w:t xml:space="preserve">FILE UPLOADING </w:t>
-      </w:r>
-      <w:r>
-        <w:t>mag upload  ra ang admin ug file na nagpamatood na legit ni siya na organization paraheha sa BIR certificate or SEC certificate</w:t>
-      </w:r>
-      <w:r>
-        <w:t>(pdf ,word etc..)</w:t>
+    <w:p/>
+    <w:p/>
+    <w:p/>
+    <w:p/>
+    <w:p>
+      <w:pPr>
+        <w:rPr>
+          <w:noProof/>
+        </w:rPr>
+      </w:pPr>
+      <w:r>
+        <w:rPr>
+          <w:noProof/>
+        </w:rPr>
+        <w:lastRenderedPageBreak/>
+        <w:t xml:space="preserve">Donation kung approve ur disapprove ba niya ang donation ug date received </w:t>
       </w:r>
     </w:p>
     <w:p>
@@ -291,10 +332,10 @@
           <w:noProof/>
         </w:rPr>
         <w:drawing>
-          <wp:inline distT="0" distB="0" distL="0" distR="0" wp14:anchorId="4C7B8E11" wp14:editId="4AC2681A">
+          <wp:inline distT="0" distB="0" distL="0" distR="0" wp14:anchorId="75368A27" wp14:editId="2ADE5E9B">
             <wp:extent cx="5943600" cy="3564255"/>
             <wp:effectExtent l="0" t="0" r="0" b="0"/>
-            <wp:docPr id="9" name="Picture 9"/>
+            <wp:docPr id="7" name="Picture 7"/>
             <wp:cNvGraphicFramePr>
               <a:graphicFrameLocks xmlns:a="http://schemas.openxmlformats.org/drawingml/2006/main" noChangeAspect="1"/>
             </wp:cNvGraphicFramePr>
@@ -328,35 +369,15 @@
       </w:r>
     </w:p>
     <w:p>
-      <w:pPr>
-        <w:rPr>
-          <w:noProof/>
-        </w:rPr>
-      </w:pPr>
-      <w:r>
-        <w:rPr>
-          <w:noProof/>
-        </w:rPr>
-        <w:lastRenderedPageBreak/>
-        <w:t>User diplay TANAN user sa system mobile app ug web.</w:t>
-      </w:r>
-      <w:r>
-        <w:rPr>
-          <w:noProof/>
-        </w:rPr>
-        <w:t xml:space="preserve"> With UPDATE UG DELETE Button</w:t>
-      </w:r>
-    </w:p>
-    <w:p>
       <w:r>
         <w:rPr>
           <w:noProof/>
         </w:rPr>
         <w:drawing>
-          <wp:inline distT="0" distB="0" distL="0" distR="0" wp14:anchorId="630E69A5" wp14:editId="717E8F9C">
+          <wp:inline distT="0" distB="0" distL="0" distR="0" wp14:anchorId="31E9385F" wp14:editId="2B575478">
             <wp:extent cx="5943600" cy="3564255"/>
             <wp:effectExtent l="0" t="0" r="0" b="0"/>
-            <wp:docPr id="10" name="Picture 10"/>
+            <wp:docPr id="8" name="Picture 8"/>
             <wp:cNvGraphicFramePr>
               <a:graphicFrameLocks xmlns:a="http://schemas.openxmlformats.org/drawingml/2006/main" noChangeAspect="1"/>
             </wp:cNvGraphicFramePr>
@@ -389,29 +410,21 @@
         </w:drawing>
       </w:r>
     </w:p>
-    <w:p>
-      <w:pPr>
-        <w:rPr>
-          <w:noProof/>
-        </w:rPr>
-      </w:pPr>
-      <w:r>
-        <w:rPr>
-          <w:noProof/>
-        </w:rPr>
-        <w:t>Donation tracking pa display ang status sa</w:t>
-      </w:r>
-      <w:r>
-        <w:rPr>
-          <w:noProof/>
-        </w:rPr>
-        <w:t xml:space="preserve"> DONOR</w:t>
-      </w:r>
-      <w:r>
-        <w:rPr>
-          <w:noProof/>
-        </w:rPr>
-        <w:t xml:space="preserve"> donation. UG I update ang donation status</w:t>
+    <w:p/>
+    <w:p/>
+    <w:p>
+      <w:r>
+        <w:rPr>
+          <w:b/>
+        </w:rPr>
+        <w:lastRenderedPageBreak/>
+        <w:t>Donation Request</w:t>
+      </w:r>
+      <w:r>
+        <w:t xml:space="preserve"> </w:t>
+      </w:r>
+      <w:r>
+        <w:t>kung approve ur disapprove ba niya ang donation ug date received</w:t>
       </w:r>
     </w:p>
     <w:p>
@@ -420,10 +433,10 @@
           <w:noProof/>
         </w:rPr>
         <w:drawing>
-          <wp:inline distT="0" distB="0" distL="0" distR="0" wp14:anchorId="3D57DAD4" wp14:editId="0C55B919">
+          <wp:inline distT="0" distB="0" distL="0" distR="0" wp14:anchorId="1A51CBD2" wp14:editId="6C098A3A">
             <wp:extent cx="5943600" cy="3564255"/>
             <wp:effectExtent l="0" t="0" r="0" b="0"/>
-            <wp:docPr id="11" name="Picture 11"/>
+            <wp:docPr id="9" name="Picture 9"/>
             <wp:cNvGraphicFramePr>
               <a:graphicFrameLocks xmlns:a="http://schemas.openxmlformats.org/drawingml/2006/main" noChangeAspect="1"/>
             </wp:cNvGraphicFramePr>
@@ -456,42 +469,42 @@
         </w:drawing>
       </w:r>
     </w:p>
-    <w:p>
-      <w:pPr>
-        <w:rPr>
-          <w:noProof/>
-        </w:rPr>
-      </w:pPr>
-    </w:p>
-    <w:p>
-      <w:pPr>
-        <w:rPr>
-          <w:noProof/>
-        </w:rPr>
-      </w:pPr>
-      <w:r>
-        <w:rPr>
-          <w:noProof/>
-        </w:rPr>
+    <w:p/>
+    <w:p/>
+    <w:p/>
+    <w:p/>
+    <w:p/>
+    <w:p/>
+    <w:p/>
+    <w:p/>
+    <w:p/>
+    <w:p/>
+    <w:p/>
+    <w:p/>
+    <w:p/>
+    <w:p/>
+    <w:p/>
+    <w:p>
+      <w:r>
         <w:lastRenderedPageBreak/>
-        <w:t>Update  sa donation status</w:t>
-      </w:r>
-    </w:p>
-    <w:p>
-      <w:pPr>
-        <w:rPr>
-          <w:color w:val="FF0000"/>
-        </w:rPr>
-      </w:pPr>
+        <w:t>Donation Box dire ma store ang donations sa donor ug request sa orgainzation (matching)</w:t>
+      </w:r>
+    </w:p>
+    <w:p>
+      <w:r>
+        <w:t xml:space="preserve">Status description kay tracking na wla nako na rename </w:t>
+      </w:r>
+    </w:p>
+    <w:p>
       <w:r>
         <w:rPr>
           <w:noProof/>
         </w:rPr>
         <w:drawing>
-          <wp:inline distT="0" distB="0" distL="0" distR="0" wp14:anchorId="263FE090" wp14:editId="10D6DF0C">
-            <wp:extent cx="5943600" cy="3559810"/>
-            <wp:effectExtent l="0" t="0" r="0" b="2540"/>
-            <wp:docPr id="12" name="Picture 12"/>
+          <wp:inline distT="0" distB="0" distL="0" distR="0" wp14:anchorId="76474048" wp14:editId="61019404">
+            <wp:extent cx="5943600" cy="3557905"/>
+            <wp:effectExtent l="0" t="0" r="0" b="4445"/>
+            <wp:docPr id="11" name="Picture 11"/>
             <wp:cNvGraphicFramePr>
               <a:graphicFrameLocks xmlns:a="http://schemas.openxmlformats.org/drawingml/2006/main" noChangeAspect="1"/>
             </wp:cNvGraphicFramePr>
@@ -511,7 +524,7 @@
                   <pic:spPr>
                     <a:xfrm>
                       <a:off x="0" y="0"/>
-                      <a:ext cx="5943600" cy="3559810"/>
+                      <a:ext cx="5943600" cy="3557905"/>
                     </a:xfrm>
                     <a:prstGeom prst="rect">
                       <a:avLst/>
@@ -525,46 +538,15 @@
       </w:r>
     </w:p>
     <w:p>
-      <w:pPr>
-        <w:rPr>
-          <w:color w:val="FF0000"/>
-        </w:rPr>
-      </w:pPr>
-      <w:r>
-        <w:rPr>
-          <w:color w:val="FF0000"/>
-        </w:rPr>
-        <w:t>Donation Matching ug Donation tracking</w:t>
-      </w:r>
-      <w:r>
-        <w:rPr>
-          <w:color w:val="FF0000"/>
-        </w:rPr>
-        <w:t>(Request)</w:t>
-      </w:r>
-      <w:r>
-        <w:rPr>
-          <w:color w:val="FF0000"/>
-        </w:rPr>
-        <w:t xml:space="preserve"> kamulo pako himo</w:t>
-      </w:r>
-      <w:r>
-        <w:rPr>
-          <w:color w:val="FF0000"/>
-        </w:rPr>
-        <w:t xml:space="preserve"> sa</w:t>
-      </w:r>
-    </w:p>
-    <w:p>
       <w:r>
         <w:rPr>
           <w:noProof/>
         </w:rPr>
         <w:drawing>
-          <wp:inline distT="0" distB="0" distL="0" distR="0" wp14:anchorId="2DC881E4" wp14:editId="75F8B552">
-            <wp:extent cx="5943600" cy="3475990"/>
+          <wp:inline distT="0" distB="0" distL="0" distR="0" wp14:anchorId="03709A0F" wp14:editId="361498E2">
+            <wp:extent cx="5943600" cy="3564255"/>
             <wp:effectExtent l="0" t="0" r="0" b="0"/>
-            <wp:docPr id="13" name="Picture 13"/>
+            <wp:docPr id="10" name="Picture 10"/>
             <wp:cNvGraphicFramePr>
               <a:graphicFrameLocks xmlns:a="http://schemas.openxmlformats.org/drawingml/2006/main" noChangeAspect="1"/>
             </wp:cNvGraphicFramePr>
@@ -584,7 +566,7 @@
                   <pic:spPr>
                     <a:xfrm>
                       <a:off x="0" y="0"/>
-                      <a:ext cx="5943600" cy="3475990"/>
+                      <a:ext cx="5943600" cy="3564255"/>
                     </a:xfrm>
                     <a:prstGeom prst="rect">
                       <a:avLst/>
@@ -599,31 +581,16 @@
     </w:p>
     <w:p/>
     <w:p>
-      <w:pPr>
-        <w:rPr>
-          <w:noProof/>
-        </w:rPr>
-      </w:pPr>
       <w:r>
         <w:rPr>
           <w:noProof/>
         </w:rPr>
         <w:lastRenderedPageBreak/>
-        <w:t>Admin request donation</w:t>
-      </w:r>
-      <w:bookmarkStart w:id="0" w:name="_GoBack"/>
-      <w:bookmarkEnd w:id="0"/>
-    </w:p>
-    <w:p>
-      <w:r>
-        <w:rPr>
-          <w:noProof/>
-        </w:rPr>
         <w:drawing>
-          <wp:inline distT="0" distB="0" distL="0" distR="0" wp14:anchorId="6ACFE9B3" wp14:editId="2DBF6E17">
-            <wp:extent cx="5943600" cy="3136900"/>
-            <wp:effectExtent l="0" t="0" r="0" b="6350"/>
-            <wp:docPr id="2" name="Picture 2"/>
+          <wp:inline distT="0" distB="0" distL="0" distR="0" wp14:anchorId="73EEEB4E" wp14:editId="0AE340EA">
+            <wp:extent cx="5943600" cy="3564255"/>
+            <wp:effectExtent l="0" t="0" r="0" b="0"/>
+            <wp:docPr id="12" name="Picture 12"/>
             <wp:cNvGraphicFramePr>
               <a:graphicFrameLocks xmlns:a="http://schemas.openxmlformats.org/drawingml/2006/main" noChangeAspect="1"/>
             </wp:cNvGraphicFramePr>
@@ -643,7 +610,7 @@
                   <pic:spPr>
                     <a:xfrm>
                       <a:off x="0" y="0"/>
-                      <a:ext cx="5943600" cy="3136900"/>
+                      <a:ext cx="5943600" cy="3564255"/>
                     </a:xfrm>
                     <a:prstGeom prst="rect">
                       <a:avLst/>
@@ -659,26 +626,28 @@
     <w:p>
       <w:pPr>
         <w:rPr>
-          <w:noProof/>
+          <w:color w:val="FF0000"/>
         </w:rPr>
       </w:pPr>
       <w:r>
         <w:rPr>
-          <w:noProof/>
-        </w:rPr>
-        <w:t>Log out as admin</w:t>
-      </w:r>
-    </w:p>
-    <w:p>
+          <w:color w:val="FF0000"/>
+        </w:rPr>
+        <w:t>Admin na request . Wla pa nko nhuman</w:t>
+      </w:r>
+    </w:p>
+    <w:p/>
+    <w:p>
+      <w:bookmarkStart w:id="0" w:name="_GoBack"/>
       <w:r>
         <w:rPr>
           <w:noProof/>
         </w:rPr>
         <w:drawing>
-          <wp:inline distT="0" distB="0" distL="0" distR="0" wp14:anchorId="34EB25F0" wp14:editId="601ED1B9">
-            <wp:extent cx="5943600" cy="3471545"/>
+          <wp:inline distT="0" distB="0" distL="0" distR="0" wp14:anchorId="78B1FC9A" wp14:editId="60878C71">
+            <wp:extent cx="5943600" cy="3564255"/>
             <wp:effectExtent l="0" t="0" r="0" b="0"/>
-            <wp:docPr id="14" name="Picture 14"/>
+            <wp:docPr id="13" name="Picture 13"/>
             <wp:cNvGraphicFramePr>
               <a:graphicFrameLocks xmlns:a="http://schemas.openxmlformats.org/drawingml/2006/main" noChangeAspect="1"/>
             </wp:cNvGraphicFramePr>
@@ -698,7 +667,7 @@
                   <pic:spPr>
                     <a:xfrm>
                       <a:off x="0" y="0"/>
-                      <a:ext cx="5943600" cy="3471545"/>
+                      <a:ext cx="5943600" cy="3564255"/>
                     </a:xfrm>
                     <a:prstGeom prst="rect">
                       <a:avLst/>
@@ -709,6 +678,15 @@
             </a:graphic>
           </wp:inline>
         </w:drawing>
+      </w:r>
+      <w:bookmarkEnd w:id="0"/>
+      <w:r>
+        <w:t xml:space="preserve"> </w:t>
+      </w:r>
+    </w:p>
+    <w:p>
+      <w:r>
+        <w:t>Log out daun sa admin na side</w:t>
       </w:r>
     </w:p>
     <w:sectPr>
@@ -1404,16 +1382,4 @@
     </a:ext>
   </a:extLst>
 </a:theme>
-</file>
-
-<file path=customXml/item1.xml><?xml version="1.0" encoding="utf-8"?>
-<b:Sources xmlns:b="http://schemas.openxmlformats.org/officeDocument/2006/bibliography" xmlns="http://schemas.openxmlformats.org/officeDocument/2006/bibliography" SelectedStyle="\APASixthEditionOfficeOnline.xsl" StyleName="APA" Version="6"/>
-</file>
-
-<file path=customXml/itemProps1.xml><?xml version="1.0" encoding="utf-8"?>
-<ds:datastoreItem xmlns:ds="http://schemas.openxmlformats.org/officeDocument/2006/customXml" ds:itemID="{5BA2320F-5898-44B9-A732-7002AD9AC4BB}">
-  <ds:schemaRefs>
-    <ds:schemaRef ds:uri="http://schemas.openxmlformats.org/officeDocument/2006/bibliography"/>
-  </ds:schemaRefs>
-</ds:datastoreItem>
 </file>
</xml_diff>